<commit_message>
Instructions for user updated
</commit_message>
<xml_diff>
--- a/docs/Instrukcja użytkownika.docx
+++ b/docs/Instrukcja użytkownika.docx
@@ -712,6 +712,82 @@
           <w:szCs w:val="24"/>
         </w:rPr>
       </w:pPr>
+      <w:r>
+        <w:rPr>
+          <w:noProof/>
+          <w:sz w:val="24"/>
+          <w:szCs w:val="24"/>
+        </w:rPr>
+        <mc:AlternateContent>
+          <mc:Choice Requires="wps">
+            <w:drawing>
+              <wp:anchor distT="0" distB="0" distL="114300" distR="114300" simplePos="0" relativeHeight="251713536" behindDoc="0" locked="0" layoutInCell="1" allowOverlap="1">
+                <wp:simplePos x="0" y="0"/>
+                <wp:positionH relativeFrom="column">
+                  <wp:posOffset>117018</wp:posOffset>
+                </wp:positionH>
+                <wp:positionV relativeFrom="paragraph">
+                  <wp:posOffset>259918</wp:posOffset>
+                </wp:positionV>
+                <wp:extent cx="5552237" cy="336499"/>
+                <wp:effectExtent l="0" t="0" r="10795" b="26035"/>
+                <wp:wrapNone/>
+                <wp:docPr id="30" name="Prostokąt 30"/>
+                <wp:cNvGraphicFramePr/>
+                <a:graphic xmlns:a="http://schemas.openxmlformats.org/drawingml/2006/main">
+                  <a:graphicData uri="http://schemas.microsoft.com/office/word/2010/wordprocessingShape">
+                    <wps:wsp>
+                      <wps:cNvSpPr/>
+                      <wps:spPr>
+                        <a:xfrm>
+                          <a:off x="0" y="0"/>
+                          <a:ext cx="5552237" cy="336499"/>
+                        </a:xfrm>
+                        <a:prstGeom prst="rect">
+                          <a:avLst/>
+                        </a:prstGeom>
+                        <a:noFill/>
+                        <a:ln>
+                          <a:solidFill>
+                            <a:srgbClr val="FF0000"/>
+                          </a:solidFill>
+                        </a:ln>
+                      </wps:spPr>
+                      <wps:style>
+                        <a:lnRef idx="2">
+                          <a:schemeClr val="accent1">
+                            <a:shade val="50000"/>
+                          </a:schemeClr>
+                        </a:lnRef>
+                        <a:fillRef idx="1">
+                          <a:schemeClr val="accent1"/>
+                        </a:fillRef>
+                        <a:effectRef idx="0">
+                          <a:schemeClr val="accent1"/>
+                        </a:effectRef>
+                        <a:fontRef idx="minor">
+                          <a:schemeClr val="lt1"/>
+                        </a:fontRef>
+                      </wps:style>
+                      <wps:bodyPr rot="0" spcFirstLastPara="0" vertOverflow="overflow" horzOverflow="overflow" vert="horz" wrap="square" lIns="91440" tIns="45720" rIns="91440" bIns="45720" numCol="1" spcCol="0" rtlCol="0" fromWordArt="0" anchor="ctr" anchorCtr="0" forceAA="0" compatLnSpc="1">
+                        <a:prstTxWarp prst="textNoShape">
+                          <a:avLst/>
+                        </a:prstTxWarp>
+                        <a:noAutofit/>
+                      </wps:bodyPr>
+                    </wps:wsp>
+                  </a:graphicData>
+                </a:graphic>
+              </wp:anchor>
+            </w:drawing>
+          </mc:Choice>
+          <mc:Fallback>
+            <w:pict>
+              <v:rect w14:anchorId="1C2AD99C" id="Prostokąt 30" o:spid="_x0000_s1026" style="position:absolute;margin-left:9.2pt;margin-top:20.45pt;width:437.2pt;height:26.5pt;z-index:251713536;visibility:visible;mso-wrap-style:square;mso-wrap-distance-left:9pt;mso-wrap-distance-top:0;mso-wrap-distance-right:9pt;mso-wrap-distance-bottom:0;mso-position-horizontal:absolute;mso-position-horizontal-relative:text;mso-position-vertical:absolute;mso-position-vertical-relative:text;v-text-anchor:middle" o:gfxdata="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" filled="f" strokecolor="red" strokeweight="1pt"/>
+            </w:pict>
+          </mc:Fallback>
+        </mc:AlternateContent>
+      </w:r>
     </w:p>
     <w:p>
       <w:pPr>
@@ -2556,61 +2632,432 @@
           <w:szCs w:val="28"/>
         </w:rPr>
       </w:pPr>
-    </w:p>
-    <w:p>
-      <w:pPr>
-        <w:pStyle w:val="Akapitzlist"/>
-        <w:ind w:left="792"/>
-        <w:rPr>
-          <w:b/>
-          <w:sz w:val="28"/>
-          <w:szCs w:val="28"/>
-        </w:rPr>
-      </w:pPr>
-    </w:p>
-    <w:p>
-      <w:pPr>
-        <w:pStyle w:val="Akapitzlist"/>
-        <w:ind w:left="792"/>
-        <w:rPr>
-          <w:b/>
-          <w:sz w:val="28"/>
-          <w:szCs w:val="28"/>
-        </w:rPr>
-      </w:pPr>
-    </w:p>
-    <w:p>
-      <w:pPr>
-        <w:pStyle w:val="Akapitzlist"/>
-        <w:ind w:left="792"/>
-        <w:rPr>
-          <w:b/>
-          <w:sz w:val="28"/>
-          <w:szCs w:val="28"/>
-        </w:rPr>
-      </w:pPr>
-    </w:p>
-    <w:p>
-      <w:pPr>
-        <w:pStyle w:val="Akapitzlist"/>
-        <w:ind w:left="792"/>
-        <w:rPr>
-          <w:b/>
-          <w:sz w:val="28"/>
-          <w:szCs w:val="28"/>
-        </w:rPr>
-      </w:pPr>
-    </w:p>
-    <w:p>
-      <w:pPr>
-        <w:pStyle w:val="Akapitzlist"/>
-        <w:ind w:left="792"/>
-        <w:rPr>
-          <w:b/>
-          <w:sz w:val="28"/>
-          <w:szCs w:val="28"/>
-        </w:rPr>
-      </w:pPr>
+      <w:r>
+        <w:rPr>
+          <w:sz w:val="24"/>
+          <w:szCs w:val="24"/>
+        </w:rPr>
+        <w:t>Mając wybrany obiekt z listy obiektów w panelu „</w:t>
+      </w:r>
+      <w:r>
+        <w:rPr>
+          <w:b/>
+          <w:sz w:val="24"/>
+          <w:szCs w:val="24"/>
+        </w:rPr>
+        <w:t>Edycja parametrów obiektu</w:t>
+      </w:r>
+      <w:r>
+        <w:rPr>
+          <w:sz w:val="24"/>
+          <w:szCs w:val="24"/>
+        </w:rPr>
+        <w:t>”</w:t>
+      </w:r>
+      <w:r>
+        <w:rPr>
+          <w:b/>
+          <w:sz w:val="24"/>
+          <w:szCs w:val="24"/>
+        </w:rPr>
+        <w:t xml:space="preserve"> </w:t>
+      </w:r>
+      <w:r>
+        <w:rPr>
+          <w:sz w:val="24"/>
+          <w:szCs w:val="24"/>
+        </w:rPr>
+        <w:t xml:space="preserve">będą znajdować się wszystkie dostępne kontrolki służące do edycji parametrów danego obiektu. </w:t>
+      </w:r>
+      <w:r>
+        <w:rPr>
+          <w:sz w:val="24"/>
+          <w:szCs w:val="24"/>
+        </w:rPr>
+        <w:t>W panelu tym</w:t>
+      </w:r>
+      <w:r>
+        <w:rPr>
+          <w:sz w:val="24"/>
+          <w:szCs w:val="24"/>
+        </w:rPr>
+        <w:t xml:space="preserve"> występują trzy rodzaje kontrolek. W przypadku pól tekstowych wystarczy usunąć obecną wartość i zastąpić ją własną. </w:t>
+      </w:r>
+    </w:p>
+    <w:p>
+      <w:pPr>
+        <w:pStyle w:val="Akapitzlist"/>
+        <w:ind w:left="792"/>
+        <w:rPr>
+          <w:b/>
+          <w:sz w:val="28"/>
+          <w:szCs w:val="28"/>
+        </w:rPr>
+      </w:pPr>
+    </w:p>
+    <w:p>
+      <w:pPr>
+        <w:pStyle w:val="Akapitzlist"/>
+        <w:ind w:left="792"/>
+        <w:rPr>
+          <w:b/>
+          <w:sz w:val="28"/>
+          <w:szCs w:val="28"/>
+        </w:rPr>
+      </w:pPr>
+    </w:p>
+    <w:p>
+      <w:pPr>
+        <w:pStyle w:val="Akapitzlist"/>
+        <w:ind w:left="792"/>
+        <w:rPr>
+          <w:b/>
+          <w:sz w:val="28"/>
+          <w:szCs w:val="28"/>
+        </w:rPr>
+      </w:pPr>
+    </w:p>
+    <w:p>
+      <w:pPr>
+        <w:pStyle w:val="Akapitzlist"/>
+        <w:ind w:left="792"/>
+        <w:rPr>
+          <w:b/>
+          <w:sz w:val="28"/>
+          <w:szCs w:val="28"/>
+        </w:rPr>
+      </w:pPr>
+    </w:p>
+    <w:p>
+      <w:pPr>
+        <w:pStyle w:val="Akapitzlist"/>
+        <w:ind w:left="792"/>
+        <w:rPr>
+          <w:sz w:val="24"/>
+          <w:szCs w:val="24"/>
+        </w:rPr>
+      </w:pPr>
+      <w:r>
+        <w:rPr>
+          <w:noProof/>
+        </w:rPr>
+        <w:lastRenderedPageBreak/>
+        <w:drawing>
+          <wp:anchor distT="0" distB="0" distL="114300" distR="114300" simplePos="0" relativeHeight="251705344" behindDoc="1" locked="0" layoutInCell="1" allowOverlap="1" wp14:anchorId="48F77306">
+            <wp:simplePos x="0" y="0"/>
+            <wp:positionH relativeFrom="column">
+              <wp:posOffset>167691</wp:posOffset>
+            </wp:positionH>
+            <wp:positionV relativeFrom="paragraph">
+              <wp:posOffset>508</wp:posOffset>
+            </wp:positionV>
+            <wp:extent cx="5715000" cy="1790700"/>
+            <wp:effectExtent l="0" t="0" r="0" b="0"/>
+            <wp:wrapTight wrapText="bothSides">
+              <wp:wrapPolygon edited="0">
+                <wp:start x="0" y="0"/>
+                <wp:lineTo x="0" y="21370"/>
+                <wp:lineTo x="21528" y="21370"/>
+                <wp:lineTo x="21528" y="0"/>
+                <wp:lineTo x="0" y="0"/>
+              </wp:wrapPolygon>
+            </wp:wrapTight>
+            <wp:docPr id="2" name="Obraz 2"/>
+            <wp:cNvGraphicFramePr>
+              <a:graphicFrameLocks xmlns:a="http://schemas.openxmlformats.org/drawingml/2006/main" noChangeAspect="1"/>
+            </wp:cNvGraphicFramePr>
+            <a:graphic xmlns:a="http://schemas.openxmlformats.org/drawingml/2006/main">
+              <a:graphicData uri="http://schemas.openxmlformats.org/drawingml/2006/picture">
+                <pic:pic xmlns:pic="http://schemas.openxmlformats.org/drawingml/2006/picture">
+                  <pic:nvPicPr>
+                    <pic:cNvPr id="1" name=""/>
+                    <pic:cNvPicPr/>
+                  </pic:nvPicPr>
+                  <pic:blipFill>
+                    <a:blip r:embed="rId15">
+                      <a:extLst>
+                        <a:ext uri="{28A0092B-C50C-407E-A947-70E740481C1C}">
+                          <a14:useLocalDpi xmlns:a14="http://schemas.microsoft.com/office/drawing/2010/main" val="0"/>
+                        </a:ext>
+                      </a:extLst>
+                    </a:blip>
+                    <a:stretch>
+                      <a:fillRect/>
+                    </a:stretch>
+                  </pic:blipFill>
+                  <pic:spPr>
+                    <a:xfrm>
+                      <a:off x="0" y="0"/>
+                      <a:ext cx="5715000" cy="1790700"/>
+                    </a:xfrm>
+                    <a:prstGeom prst="rect">
+                      <a:avLst/>
+                    </a:prstGeom>
+                  </pic:spPr>
+                </pic:pic>
+              </a:graphicData>
+            </a:graphic>
+            <wp14:sizeRelH relativeFrom="page">
+              <wp14:pctWidth>0</wp14:pctWidth>
+            </wp14:sizeRelH>
+            <wp14:sizeRelV relativeFrom="page">
+              <wp14:pctHeight>0</wp14:pctHeight>
+            </wp14:sizeRelV>
+          </wp:anchor>
+        </w:drawing>
+      </w:r>
+      <w:r>
+        <w:rPr>
+          <w:sz w:val="24"/>
+          <w:szCs w:val="24"/>
+        </w:rPr>
+        <w:t>Aby ustawić wartość na suwaku należy przesuwać go tak by pożądana wartość wyświetliła się nad nim.</w:t>
+      </w:r>
+    </w:p>
+    <w:p>
+      <w:pPr>
+        <w:pStyle w:val="Akapitzlist"/>
+        <w:ind w:left="792"/>
+        <w:rPr>
+          <w:sz w:val="24"/>
+          <w:szCs w:val="24"/>
+        </w:rPr>
+      </w:pPr>
+      <w:r>
+        <w:rPr>
+          <w:noProof/>
+        </w:rPr>
+        <w:drawing>
+          <wp:anchor distT="0" distB="0" distL="114300" distR="114300" simplePos="0" relativeHeight="251706368" behindDoc="1" locked="0" layoutInCell="1" allowOverlap="1" wp14:anchorId="0C9B43ED">
+            <wp:simplePos x="0" y="0"/>
+            <wp:positionH relativeFrom="margin">
+              <wp:align>center</wp:align>
+            </wp:positionH>
+            <wp:positionV relativeFrom="paragraph">
+              <wp:posOffset>6045</wp:posOffset>
+            </wp:positionV>
+            <wp:extent cx="3067050" cy="809625"/>
+            <wp:effectExtent l="0" t="0" r="0" b="9525"/>
+            <wp:wrapTight wrapText="bothSides">
+              <wp:wrapPolygon edited="0">
+                <wp:start x="0" y="0"/>
+                <wp:lineTo x="0" y="21346"/>
+                <wp:lineTo x="21466" y="21346"/>
+                <wp:lineTo x="21466" y="0"/>
+                <wp:lineTo x="0" y="0"/>
+              </wp:wrapPolygon>
+            </wp:wrapTight>
+            <wp:docPr id="16" name="Obraz 16"/>
+            <wp:cNvGraphicFramePr>
+              <a:graphicFrameLocks xmlns:a="http://schemas.openxmlformats.org/drawingml/2006/main" noChangeAspect="1"/>
+            </wp:cNvGraphicFramePr>
+            <a:graphic xmlns:a="http://schemas.openxmlformats.org/drawingml/2006/main">
+              <a:graphicData uri="http://schemas.openxmlformats.org/drawingml/2006/picture">
+                <pic:pic xmlns:pic="http://schemas.openxmlformats.org/drawingml/2006/picture">
+                  <pic:nvPicPr>
+                    <pic:cNvPr id="1" name=""/>
+                    <pic:cNvPicPr/>
+                  </pic:nvPicPr>
+                  <pic:blipFill>
+                    <a:blip r:embed="rId16">
+                      <a:extLst>
+                        <a:ext uri="{28A0092B-C50C-407E-A947-70E740481C1C}">
+                          <a14:useLocalDpi xmlns:a14="http://schemas.microsoft.com/office/drawing/2010/main" val="0"/>
+                        </a:ext>
+                      </a:extLst>
+                    </a:blip>
+                    <a:stretch>
+                      <a:fillRect/>
+                    </a:stretch>
+                  </pic:blipFill>
+                  <pic:spPr>
+                    <a:xfrm>
+                      <a:off x="0" y="0"/>
+                      <a:ext cx="3067050" cy="809625"/>
+                    </a:xfrm>
+                    <a:prstGeom prst="rect">
+                      <a:avLst/>
+                    </a:prstGeom>
+                  </pic:spPr>
+                </pic:pic>
+              </a:graphicData>
+            </a:graphic>
+            <wp14:sizeRelH relativeFrom="page">
+              <wp14:pctWidth>0</wp14:pctWidth>
+            </wp14:sizeRelH>
+            <wp14:sizeRelV relativeFrom="page">
+              <wp14:pctHeight>0</wp14:pctHeight>
+            </wp14:sizeRelV>
+          </wp:anchor>
+        </w:drawing>
+      </w:r>
+    </w:p>
+    <w:p>
+      <w:pPr>
+        <w:pStyle w:val="Akapitzlist"/>
+        <w:ind w:left="792"/>
+        <w:rPr>
+          <w:b/>
+          <w:sz w:val="28"/>
+          <w:szCs w:val="28"/>
+        </w:rPr>
+      </w:pPr>
+    </w:p>
+    <w:p>
+      <w:pPr>
+        <w:pStyle w:val="Akapitzlist"/>
+        <w:ind w:left="792"/>
+        <w:rPr>
+          <w:b/>
+          <w:sz w:val="28"/>
+          <w:szCs w:val="28"/>
+        </w:rPr>
+      </w:pPr>
+    </w:p>
+    <w:p>
+      <w:pPr>
+        <w:pStyle w:val="Akapitzlist"/>
+        <w:ind w:left="792"/>
+        <w:rPr>
+          <w:b/>
+          <w:sz w:val="28"/>
+          <w:szCs w:val="28"/>
+        </w:rPr>
+      </w:pPr>
+    </w:p>
+    <w:p>
+      <w:pPr>
+        <w:pStyle w:val="Akapitzlist"/>
+        <w:ind w:left="792"/>
+        <w:rPr>
+          <w:sz w:val="24"/>
+          <w:szCs w:val="24"/>
+        </w:rPr>
+      </w:pPr>
+      <w:r>
+        <w:rPr>
+          <w:sz w:val="24"/>
+          <w:szCs w:val="24"/>
+        </w:rPr>
+        <w:t>Trzecim rodzajem kontrolek jest suwak wyboru koloru który przesuwamy na wybrany kolor.</w:t>
+      </w:r>
+    </w:p>
+    <w:p>
+      <w:pPr>
+        <w:pStyle w:val="Akapitzlist"/>
+        <w:ind w:left="792"/>
+        <w:rPr>
+          <w:sz w:val="24"/>
+          <w:szCs w:val="24"/>
+        </w:rPr>
+      </w:pPr>
+      <w:r>
+        <w:rPr>
+          <w:noProof/>
+        </w:rPr>
+        <w:drawing>
+          <wp:anchor distT="0" distB="0" distL="114300" distR="114300" simplePos="0" relativeHeight="251707392" behindDoc="1" locked="0" layoutInCell="1" allowOverlap="1" wp14:anchorId="421EA857">
+            <wp:simplePos x="0" y="0"/>
+            <wp:positionH relativeFrom="column">
+              <wp:posOffset>1074776</wp:posOffset>
+            </wp:positionH>
+            <wp:positionV relativeFrom="paragraph">
+              <wp:posOffset>39116</wp:posOffset>
+            </wp:positionV>
+            <wp:extent cx="3467100" cy="476250"/>
+            <wp:effectExtent l="0" t="0" r="0" b="0"/>
+            <wp:wrapTight wrapText="bothSides">
+              <wp:wrapPolygon edited="0">
+                <wp:start x="0" y="0"/>
+                <wp:lineTo x="0" y="20736"/>
+                <wp:lineTo x="21481" y="20736"/>
+                <wp:lineTo x="21481" y="0"/>
+                <wp:lineTo x="0" y="0"/>
+              </wp:wrapPolygon>
+            </wp:wrapTight>
+            <wp:docPr id="18" name="Obraz 18"/>
+            <wp:cNvGraphicFramePr>
+              <a:graphicFrameLocks xmlns:a="http://schemas.openxmlformats.org/drawingml/2006/main" noChangeAspect="1"/>
+            </wp:cNvGraphicFramePr>
+            <a:graphic xmlns:a="http://schemas.openxmlformats.org/drawingml/2006/main">
+              <a:graphicData uri="http://schemas.openxmlformats.org/drawingml/2006/picture">
+                <pic:pic xmlns:pic="http://schemas.openxmlformats.org/drawingml/2006/picture">
+                  <pic:nvPicPr>
+                    <pic:cNvPr id="1" name=""/>
+                    <pic:cNvPicPr/>
+                  </pic:nvPicPr>
+                  <pic:blipFill>
+                    <a:blip r:embed="rId17">
+                      <a:extLst>
+                        <a:ext uri="{28A0092B-C50C-407E-A947-70E740481C1C}">
+                          <a14:useLocalDpi xmlns:a14="http://schemas.microsoft.com/office/drawing/2010/main" val="0"/>
+                        </a:ext>
+                      </a:extLst>
+                    </a:blip>
+                    <a:stretch>
+                      <a:fillRect/>
+                    </a:stretch>
+                  </pic:blipFill>
+                  <pic:spPr>
+                    <a:xfrm>
+                      <a:off x="0" y="0"/>
+                      <a:ext cx="3467100" cy="476250"/>
+                    </a:xfrm>
+                    <a:prstGeom prst="rect">
+                      <a:avLst/>
+                    </a:prstGeom>
+                  </pic:spPr>
+                </pic:pic>
+              </a:graphicData>
+            </a:graphic>
+            <wp14:sizeRelH relativeFrom="page">
+              <wp14:pctWidth>0</wp14:pctWidth>
+            </wp14:sizeRelH>
+            <wp14:sizeRelV relativeFrom="page">
+              <wp14:pctHeight>0</wp14:pctHeight>
+            </wp14:sizeRelV>
+          </wp:anchor>
+        </w:drawing>
+      </w:r>
+    </w:p>
+    <w:p>
+      <w:pPr>
+        <w:pStyle w:val="Akapitzlist"/>
+        <w:ind w:left="792"/>
+        <w:rPr>
+          <w:b/>
+          <w:sz w:val="28"/>
+          <w:szCs w:val="28"/>
+        </w:rPr>
+      </w:pPr>
+    </w:p>
+    <w:p>
+      <w:pPr>
+        <w:pStyle w:val="Akapitzlist"/>
+        <w:ind w:left="792"/>
+        <w:rPr>
+          <w:b/>
+          <w:sz w:val="28"/>
+          <w:szCs w:val="28"/>
+        </w:rPr>
+      </w:pPr>
+    </w:p>
+    <w:p>
+      <w:pPr>
+        <w:pStyle w:val="Akapitzlist"/>
+        <w:ind w:left="792"/>
+        <w:rPr>
+          <w:sz w:val="24"/>
+          <w:szCs w:val="24"/>
+        </w:rPr>
+      </w:pPr>
+      <w:r>
+        <w:rPr>
+          <w:sz w:val="24"/>
+          <w:szCs w:val="24"/>
+        </w:rPr>
+        <w:t xml:space="preserve">Wartości z edytowanych parametrów są aplikowane do obiektów na bieżąco więc wpływ zmian możemy stale obserwować na obszarze wyświetlania SVG. </w:t>
+      </w:r>
     </w:p>
     <w:p>
       <w:pPr>
@@ -2642,7 +3089,6 @@
           <w:sz w:val="28"/>
           <w:szCs w:val="28"/>
         </w:rPr>
-        <w:lastRenderedPageBreak/>
         <w:t>Edycja animacji obiektów</w:t>
       </w:r>
     </w:p>
@@ -3102,7 +3548,7 @@
                     <pic:cNvPicPr/>
                   </pic:nvPicPr>
                   <pic:blipFill>
-                    <a:blip r:embed="rId15">
+                    <a:blip r:embed="rId18">
                       <a:extLst>
                         <a:ext uri="{28A0092B-C50C-407E-A947-70E740481C1C}">
                           <a14:useLocalDpi xmlns:a14="http://schemas.microsoft.com/office/drawing/2010/main" val="0"/>
@@ -3328,7 +3774,6 @@
         <w:rPr>
           <w:noProof/>
         </w:rPr>
-        <w:lastRenderedPageBreak/>
         <w:drawing>
           <wp:anchor distT="0" distB="0" distL="114300" distR="114300" simplePos="0" relativeHeight="251692032" behindDoc="1" locked="0" layoutInCell="1" allowOverlap="1" wp14:anchorId="282638DC">
             <wp:simplePos x="0" y="0"/>
@@ -3353,7 +3798,7 @@
                     <pic:cNvPicPr/>
                   </pic:nvPicPr>
                   <pic:blipFill>
-                    <a:blip r:embed="rId16">
+                    <a:blip r:embed="rId19">
                       <a:extLst>
                         <a:ext uri="{28A0092B-C50C-407E-A947-70E740481C1C}">
                           <a14:useLocalDpi xmlns:a14="http://schemas.microsoft.com/office/drawing/2010/main" val="0"/>
@@ -3595,6 +4040,24 @@
     </w:p>
     <w:p>
       <w:pPr>
+        <w:rPr>
+          <w:b/>
+          <w:sz w:val="28"/>
+          <w:szCs w:val="28"/>
+        </w:rPr>
+      </w:pPr>
+    </w:p>
+    <w:p>
+      <w:pPr>
+        <w:rPr>
+          <w:b/>
+          <w:sz w:val="28"/>
+          <w:szCs w:val="28"/>
+        </w:rPr>
+      </w:pPr>
+    </w:p>
+    <w:p>
+      <w:pPr>
         <w:pStyle w:val="Akapitzlist"/>
         <w:numPr>
           <w:ilvl w:val="1"/>
@@ -3612,206 +4075,449 @@
           <w:sz w:val="28"/>
           <w:szCs w:val="28"/>
         </w:rPr>
+        <w:lastRenderedPageBreak/>
         <w:t>Jak edytować parametr wybranej animacji?</w:t>
       </w:r>
     </w:p>
     <w:p>
       <w:pPr>
         <w:rPr>
-          <w:b/>
-          <w:sz w:val="28"/>
-          <w:szCs w:val="28"/>
-        </w:rPr>
-      </w:pPr>
-    </w:p>
-    <w:p>
-      <w:pPr>
-        <w:rPr>
-          <w:b/>
-          <w:sz w:val="28"/>
-          <w:szCs w:val="28"/>
-        </w:rPr>
-      </w:pPr>
-    </w:p>
-    <w:p>
-      <w:pPr>
-        <w:rPr>
-          <w:b/>
-          <w:sz w:val="28"/>
-          <w:szCs w:val="28"/>
-        </w:rPr>
-      </w:pPr>
-    </w:p>
-    <w:p>
-      <w:pPr>
-        <w:rPr>
-          <w:b/>
-          <w:sz w:val="28"/>
-          <w:szCs w:val="28"/>
-        </w:rPr>
-      </w:pPr>
-    </w:p>
-    <w:p>
-      <w:pPr>
-        <w:rPr>
-          <w:b/>
-          <w:sz w:val="28"/>
-          <w:szCs w:val="28"/>
-        </w:rPr>
-      </w:pPr>
-    </w:p>
-    <w:p>
-      <w:pPr>
-        <w:rPr>
-          <w:b/>
-          <w:sz w:val="28"/>
-          <w:szCs w:val="28"/>
-        </w:rPr>
-      </w:pPr>
-    </w:p>
-    <w:p>
-      <w:pPr>
-        <w:rPr>
-          <w:b/>
-          <w:sz w:val="28"/>
-          <w:szCs w:val="28"/>
-        </w:rPr>
-      </w:pPr>
-    </w:p>
-    <w:p>
-      <w:pPr>
-        <w:rPr>
-          <w:b/>
-          <w:sz w:val="28"/>
-          <w:szCs w:val="28"/>
-        </w:rPr>
-      </w:pPr>
-    </w:p>
-    <w:p>
-      <w:pPr>
-        <w:rPr>
-          <w:b/>
-          <w:sz w:val="28"/>
-          <w:szCs w:val="28"/>
-        </w:rPr>
-      </w:pPr>
-    </w:p>
-    <w:p>
-      <w:pPr>
-        <w:rPr>
-          <w:b/>
-          <w:sz w:val="28"/>
-          <w:szCs w:val="28"/>
-        </w:rPr>
-      </w:pPr>
-    </w:p>
-    <w:p>
-      <w:pPr>
-        <w:rPr>
-          <w:b/>
-          <w:sz w:val="28"/>
-          <w:szCs w:val="28"/>
-        </w:rPr>
-      </w:pPr>
-    </w:p>
-    <w:p>
-      <w:pPr>
-        <w:rPr>
-          <w:b/>
-          <w:sz w:val="28"/>
-          <w:szCs w:val="28"/>
-        </w:rPr>
-      </w:pPr>
-    </w:p>
-    <w:p>
-      <w:pPr>
-        <w:rPr>
-          <w:b/>
-          <w:sz w:val="28"/>
-          <w:szCs w:val="28"/>
-        </w:rPr>
-      </w:pPr>
-    </w:p>
-    <w:p>
-      <w:pPr>
-        <w:rPr>
-          <w:b/>
-          <w:sz w:val="28"/>
-          <w:szCs w:val="28"/>
-        </w:rPr>
-      </w:pPr>
-    </w:p>
-    <w:p>
-      <w:pPr>
-        <w:rPr>
-          <w:b/>
-          <w:sz w:val="28"/>
-          <w:szCs w:val="28"/>
-        </w:rPr>
-      </w:pPr>
-    </w:p>
-    <w:p>
-      <w:pPr>
-        <w:rPr>
-          <w:b/>
-          <w:sz w:val="28"/>
-          <w:szCs w:val="28"/>
-        </w:rPr>
-      </w:pPr>
-    </w:p>
-    <w:p>
-      <w:pPr>
-        <w:rPr>
-          <w:b/>
-          <w:sz w:val="28"/>
-          <w:szCs w:val="28"/>
-        </w:rPr>
-      </w:pPr>
-    </w:p>
-    <w:p>
-      <w:pPr>
-        <w:rPr>
-          <w:b/>
-          <w:sz w:val="28"/>
-          <w:szCs w:val="28"/>
-        </w:rPr>
-      </w:pPr>
-    </w:p>
-    <w:p>
-      <w:pPr>
-        <w:rPr>
-          <w:b/>
-          <w:sz w:val="28"/>
-          <w:szCs w:val="28"/>
-        </w:rPr>
-      </w:pPr>
-    </w:p>
-    <w:p>
-      <w:pPr>
-        <w:rPr>
-          <w:b/>
-          <w:sz w:val="28"/>
-          <w:szCs w:val="28"/>
-        </w:rPr>
-      </w:pPr>
-    </w:p>
-    <w:p>
-      <w:pPr>
-        <w:rPr>
-          <w:b/>
-          <w:sz w:val="28"/>
-          <w:szCs w:val="28"/>
-        </w:rPr>
-      </w:pPr>
-    </w:p>
-    <w:p>
-      <w:pPr>
-        <w:rPr>
-          <w:b/>
-          <w:sz w:val="28"/>
-          <w:szCs w:val="28"/>
-        </w:rPr>
-      </w:pPr>
+          <w:sz w:val="24"/>
+          <w:szCs w:val="24"/>
+        </w:rPr>
+      </w:pPr>
+      <w:r>
+        <w:rPr>
+          <w:sz w:val="24"/>
+          <w:szCs w:val="24"/>
+        </w:rPr>
+        <w:t>Aby zmienić wartości, typ lub inne parametry animacji należy wybrać obiekt a następnie przejść do panelu „</w:t>
+      </w:r>
+      <w:r>
+        <w:rPr>
+          <w:b/>
+          <w:sz w:val="24"/>
+          <w:szCs w:val="24"/>
+        </w:rPr>
+        <w:t>Lista animacji obiektu</w:t>
+      </w:r>
+      <w:r>
+        <w:rPr>
+          <w:sz w:val="24"/>
+          <w:szCs w:val="24"/>
+        </w:rPr>
+        <w:t>” poprzez kliknięcie LMP na tym napisie. Na ekranie w tym panelu pojawi się lista animacji danego obiektu z której wybieramy animację.</w:t>
+      </w:r>
+    </w:p>
+    <w:p>
+      <w:pPr>
+        <w:rPr>
+          <w:sz w:val="24"/>
+          <w:szCs w:val="24"/>
+        </w:rPr>
+      </w:pPr>
+      <w:r>
+        <w:rPr>
+          <w:noProof/>
+        </w:rPr>
+        <w:drawing>
+          <wp:anchor distT="0" distB="0" distL="114300" distR="114300" simplePos="0" relativeHeight="251710464" behindDoc="1" locked="0" layoutInCell="1" allowOverlap="1" wp14:anchorId="51D8E432">
+            <wp:simplePos x="0" y="0"/>
+            <wp:positionH relativeFrom="column">
+              <wp:posOffset>-25</wp:posOffset>
+            </wp:positionH>
+            <wp:positionV relativeFrom="paragraph">
+              <wp:posOffset>-762</wp:posOffset>
+            </wp:positionV>
+            <wp:extent cx="5760720" cy="4892675"/>
+            <wp:effectExtent l="0" t="0" r="0" b="3175"/>
+            <wp:wrapTight wrapText="bothSides">
+              <wp:wrapPolygon edited="0">
+                <wp:start x="0" y="0"/>
+                <wp:lineTo x="0" y="21530"/>
+                <wp:lineTo x="21500" y="21530"/>
+                <wp:lineTo x="21500" y="0"/>
+                <wp:lineTo x="0" y="0"/>
+              </wp:wrapPolygon>
+            </wp:wrapTight>
+            <wp:docPr id="24" name="Obraz 24"/>
+            <wp:cNvGraphicFramePr>
+              <a:graphicFrameLocks xmlns:a="http://schemas.openxmlformats.org/drawingml/2006/main" noChangeAspect="1"/>
+            </wp:cNvGraphicFramePr>
+            <a:graphic xmlns:a="http://schemas.openxmlformats.org/drawingml/2006/main">
+              <a:graphicData uri="http://schemas.openxmlformats.org/drawingml/2006/picture">
+                <pic:pic xmlns:pic="http://schemas.openxmlformats.org/drawingml/2006/picture">
+                  <pic:nvPicPr>
+                    <pic:cNvPr id="1" name=""/>
+                    <pic:cNvPicPr/>
+                  </pic:nvPicPr>
+                  <pic:blipFill>
+                    <a:blip r:embed="rId20">
+                      <a:extLst>
+                        <a:ext uri="{28A0092B-C50C-407E-A947-70E740481C1C}">
+                          <a14:useLocalDpi xmlns:a14="http://schemas.microsoft.com/office/drawing/2010/main" val="0"/>
+                        </a:ext>
+                      </a:extLst>
+                    </a:blip>
+                    <a:stretch>
+                      <a:fillRect/>
+                    </a:stretch>
+                  </pic:blipFill>
+                  <pic:spPr>
+                    <a:xfrm>
+                      <a:off x="0" y="0"/>
+                      <a:ext cx="5760720" cy="4892675"/>
+                    </a:xfrm>
+                    <a:prstGeom prst="rect">
+                      <a:avLst/>
+                    </a:prstGeom>
+                  </pic:spPr>
+                </pic:pic>
+              </a:graphicData>
+            </a:graphic>
+            <wp14:sizeRelH relativeFrom="page">
+              <wp14:pctWidth>0</wp14:pctWidth>
+            </wp14:sizeRelH>
+            <wp14:sizeRelV relativeFrom="page">
+              <wp14:pctHeight>0</wp14:pctHeight>
+            </wp14:sizeRelV>
+          </wp:anchor>
+        </w:drawing>
+      </w:r>
+    </w:p>
+    <w:p>
+      <w:pPr>
+        <w:rPr>
+          <w:sz w:val="24"/>
+          <w:szCs w:val="24"/>
+        </w:rPr>
+      </w:pPr>
+      <w:r>
+        <w:rPr>
+          <w:sz w:val="24"/>
+          <w:szCs w:val="24"/>
+        </w:rPr>
+        <w:t xml:space="preserve"> Pod listą wyświetlają się etykiety z nazwami parametrów i pola tekstowe które możemy edytować wartościami liczbowymi i słownymi.</w:t>
+      </w:r>
+    </w:p>
+    <w:p>
+      <w:pPr>
+        <w:rPr>
+          <w:sz w:val="24"/>
+          <w:szCs w:val="24"/>
+        </w:rPr>
+      </w:pPr>
+      <w:r>
+        <w:rPr>
+          <w:noProof/>
+        </w:rPr>
+        <w:drawing>
+          <wp:anchor distT="0" distB="0" distL="114300" distR="114300" simplePos="0" relativeHeight="251708416" behindDoc="1" locked="0" layoutInCell="1" allowOverlap="1" wp14:anchorId="5763E385">
+            <wp:simplePos x="0" y="0"/>
+            <wp:positionH relativeFrom="column">
+              <wp:posOffset>-25</wp:posOffset>
+            </wp:positionH>
+            <wp:positionV relativeFrom="paragraph">
+              <wp:posOffset>-381</wp:posOffset>
+            </wp:positionV>
+            <wp:extent cx="2428875" cy="676275"/>
+            <wp:effectExtent l="0" t="0" r="9525" b="9525"/>
+            <wp:wrapTight wrapText="bothSides">
+              <wp:wrapPolygon edited="0">
+                <wp:start x="0" y="0"/>
+                <wp:lineTo x="0" y="21296"/>
+                <wp:lineTo x="21515" y="21296"/>
+                <wp:lineTo x="21515" y="0"/>
+                <wp:lineTo x="0" y="0"/>
+              </wp:wrapPolygon>
+            </wp:wrapTight>
+            <wp:docPr id="21" name="Obraz 21"/>
+            <wp:cNvGraphicFramePr>
+              <a:graphicFrameLocks xmlns:a="http://schemas.openxmlformats.org/drawingml/2006/main" noChangeAspect="1"/>
+            </wp:cNvGraphicFramePr>
+            <a:graphic xmlns:a="http://schemas.openxmlformats.org/drawingml/2006/main">
+              <a:graphicData uri="http://schemas.openxmlformats.org/drawingml/2006/picture">
+                <pic:pic xmlns:pic="http://schemas.openxmlformats.org/drawingml/2006/picture">
+                  <pic:nvPicPr>
+                    <pic:cNvPr id="1" name=""/>
+                    <pic:cNvPicPr/>
+                  </pic:nvPicPr>
+                  <pic:blipFill>
+                    <a:blip r:embed="rId21">
+                      <a:extLst>
+                        <a:ext uri="{28A0092B-C50C-407E-A947-70E740481C1C}">
+                          <a14:useLocalDpi xmlns:a14="http://schemas.microsoft.com/office/drawing/2010/main" val="0"/>
+                        </a:ext>
+                      </a:extLst>
+                    </a:blip>
+                    <a:stretch>
+                      <a:fillRect/>
+                    </a:stretch>
+                  </pic:blipFill>
+                  <pic:spPr>
+                    <a:xfrm>
+                      <a:off x="0" y="0"/>
+                      <a:ext cx="2428875" cy="676275"/>
+                    </a:xfrm>
+                    <a:prstGeom prst="rect">
+                      <a:avLst/>
+                    </a:prstGeom>
+                  </pic:spPr>
+                </pic:pic>
+              </a:graphicData>
+            </a:graphic>
+            <wp14:sizeRelH relativeFrom="page">
+              <wp14:pctWidth>0</wp14:pctWidth>
+            </wp14:sizeRelH>
+            <wp14:sizeRelV relativeFrom="page">
+              <wp14:pctHeight>0</wp14:pctHeight>
+            </wp14:sizeRelV>
+          </wp:anchor>
+        </w:drawing>
+      </w:r>
+      <w:r>
+        <w:rPr>
+          <w:noProof/>
+        </w:rPr>
+        <w:t xml:space="preserve"> </w:t>
+      </w:r>
+      <w:r>
+        <w:rPr>
+          <w:noProof/>
+        </w:rPr>
+        <w:drawing>
+          <wp:anchor distT="0" distB="0" distL="114300" distR="114300" simplePos="0" relativeHeight="251709440" behindDoc="1" locked="0" layoutInCell="1" allowOverlap="1" wp14:anchorId="1184D591">
+            <wp:simplePos x="0" y="0"/>
+            <wp:positionH relativeFrom="column">
+              <wp:posOffset>2567305</wp:posOffset>
+            </wp:positionH>
+            <wp:positionV relativeFrom="paragraph">
+              <wp:posOffset>-635</wp:posOffset>
+            </wp:positionV>
+            <wp:extent cx="2495550" cy="666750"/>
+            <wp:effectExtent l="0" t="0" r="0" b="0"/>
+            <wp:wrapTight wrapText="bothSides">
+              <wp:wrapPolygon edited="0">
+                <wp:start x="0" y="0"/>
+                <wp:lineTo x="0" y="20983"/>
+                <wp:lineTo x="21435" y="20983"/>
+                <wp:lineTo x="21435" y="0"/>
+                <wp:lineTo x="0" y="0"/>
+              </wp:wrapPolygon>
+            </wp:wrapTight>
+            <wp:docPr id="23" name="Obraz 23"/>
+            <wp:cNvGraphicFramePr>
+              <a:graphicFrameLocks xmlns:a="http://schemas.openxmlformats.org/drawingml/2006/main" noChangeAspect="1"/>
+            </wp:cNvGraphicFramePr>
+            <a:graphic xmlns:a="http://schemas.openxmlformats.org/drawingml/2006/main">
+              <a:graphicData uri="http://schemas.openxmlformats.org/drawingml/2006/picture">
+                <pic:pic xmlns:pic="http://schemas.openxmlformats.org/drawingml/2006/picture">
+                  <pic:nvPicPr>
+                    <pic:cNvPr id="1" name=""/>
+                    <pic:cNvPicPr/>
+                  </pic:nvPicPr>
+                  <pic:blipFill>
+                    <a:blip r:embed="rId22">
+                      <a:extLst>
+                        <a:ext uri="{28A0092B-C50C-407E-A947-70E740481C1C}">
+                          <a14:useLocalDpi xmlns:a14="http://schemas.microsoft.com/office/drawing/2010/main" val="0"/>
+                        </a:ext>
+                      </a:extLst>
+                    </a:blip>
+                    <a:stretch>
+                      <a:fillRect/>
+                    </a:stretch>
+                  </pic:blipFill>
+                  <pic:spPr>
+                    <a:xfrm>
+                      <a:off x="0" y="0"/>
+                      <a:ext cx="2495550" cy="666750"/>
+                    </a:xfrm>
+                    <a:prstGeom prst="rect">
+                      <a:avLst/>
+                    </a:prstGeom>
+                  </pic:spPr>
+                </pic:pic>
+              </a:graphicData>
+            </a:graphic>
+            <wp14:sizeRelH relativeFrom="page">
+              <wp14:pctWidth>0</wp14:pctWidth>
+            </wp14:sizeRelH>
+            <wp14:sizeRelV relativeFrom="page">
+              <wp14:pctHeight>0</wp14:pctHeight>
+            </wp14:sizeRelV>
+          </wp:anchor>
+        </w:drawing>
+      </w:r>
+    </w:p>
+    <w:p>
+      <w:pPr>
+        <w:rPr>
+          <w:b/>
+          <w:sz w:val="28"/>
+          <w:szCs w:val="28"/>
+        </w:rPr>
+      </w:pPr>
+    </w:p>
+    <w:p>
+      <w:pPr>
+        <w:rPr>
+          <w:b/>
+          <w:sz w:val="28"/>
+          <w:szCs w:val="28"/>
+        </w:rPr>
+      </w:pPr>
+    </w:p>
+    <w:p>
+      <w:pPr>
+        <w:rPr>
+          <w:b/>
+          <w:sz w:val="28"/>
+          <w:szCs w:val="28"/>
+        </w:rPr>
+      </w:pPr>
+      <w:r>
+        <w:rPr>
+          <w:noProof/>
+        </w:rPr>
+        <w:drawing>
+          <wp:anchor distT="0" distB="0" distL="114300" distR="114300" simplePos="0" relativeHeight="251711488" behindDoc="1" locked="0" layoutInCell="1" allowOverlap="1" wp14:anchorId="7121C5A8">
+            <wp:simplePos x="0" y="0"/>
+            <wp:positionH relativeFrom="column">
+              <wp:posOffset>-25</wp:posOffset>
+            </wp:positionH>
+            <wp:positionV relativeFrom="paragraph">
+              <wp:posOffset>36195</wp:posOffset>
+            </wp:positionV>
+            <wp:extent cx="2514600" cy="647700"/>
+            <wp:effectExtent l="0" t="0" r="0" b="0"/>
+            <wp:wrapTight wrapText="bothSides">
+              <wp:wrapPolygon edited="0">
+                <wp:start x="0" y="0"/>
+                <wp:lineTo x="0" y="20965"/>
+                <wp:lineTo x="21436" y="20965"/>
+                <wp:lineTo x="21436" y="0"/>
+                <wp:lineTo x="0" y="0"/>
+              </wp:wrapPolygon>
+            </wp:wrapTight>
+            <wp:docPr id="28" name="Obraz 28"/>
+            <wp:cNvGraphicFramePr>
+              <a:graphicFrameLocks xmlns:a="http://schemas.openxmlformats.org/drawingml/2006/main" noChangeAspect="1"/>
+            </wp:cNvGraphicFramePr>
+            <a:graphic xmlns:a="http://schemas.openxmlformats.org/drawingml/2006/main">
+              <a:graphicData uri="http://schemas.openxmlformats.org/drawingml/2006/picture">
+                <pic:pic xmlns:pic="http://schemas.openxmlformats.org/drawingml/2006/picture">
+                  <pic:nvPicPr>
+                    <pic:cNvPr id="1" name=""/>
+                    <pic:cNvPicPr/>
+                  </pic:nvPicPr>
+                  <pic:blipFill>
+                    <a:blip r:embed="rId23">
+                      <a:extLst>
+                        <a:ext uri="{28A0092B-C50C-407E-A947-70E740481C1C}">
+                          <a14:useLocalDpi xmlns:a14="http://schemas.microsoft.com/office/drawing/2010/main" val="0"/>
+                        </a:ext>
+                      </a:extLst>
+                    </a:blip>
+                    <a:stretch>
+                      <a:fillRect/>
+                    </a:stretch>
+                  </pic:blipFill>
+                  <pic:spPr>
+                    <a:xfrm>
+                      <a:off x="0" y="0"/>
+                      <a:ext cx="2514600" cy="647700"/>
+                    </a:xfrm>
+                    <a:prstGeom prst="rect">
+                      <a:avLst/>
+                    </a:prstGeom>
+                  </pic:spPr>
+                </pic:pic>
+              </a:graphicData>
+            </a:graphic>
+            <wp14:sizeRelH relativeFrom="page">
+              <wp14:pctWidth>0</wp14:pctWidth>
+            </wp14:sizeRelH>
+            <wp14:sizeRelV relativeFrom="page">
+              <wp14:pctHeight>0</wp14:pctHeight>
+            </wp14:sizeRelV>
+          </wp:anchor>
+        </w:drawing>
+      </w:r>
+      <w:r>
+        <w:rPr>
+          <w:noProof/>
+        </w:rPr>
+        <w:t xml:space="preserve"> </w:t>
+      </w:r>
+      <w:r>
+        <w:rPr>
+          <w:noProof/>
+        </w:rPr>
+        <w:drawing>
+          <wp:anchor distT="0" distB="0" distL="114300" distR="114300" simplePos="0" relativeHeight="251712512" behindDoc="1" locked="0" layoutInCell="1" allowOverlap="1" wp14:anchorId="0808B6BF">
+            <wp:simplePos x="0" y="0"/>
+            <wp:positionH relativeFrom="column">
+              <wp:posOffset>2640330</wp:posOffset>
+            </wp:positionH>
+            <wp:positionV relativeFrom="paragraph">
+              <wp:posOffset>-635</wp:posOffset>
+            </wp:positionV>
+            <wp:extent cx="2638425" cy="676275"/>
+            <wp:effectExtent l="0" t="0" r="9525" b="9525"/>
+            <wp:wrapTight wrapText="bothSides">
+              <wp:wrapPolygon edited="0">
+                <wp:start x="0" y="0"/>
+                <wp:lineTo x="0" y="21296"/>
+                <wp:lineTo x="21522" y="21296"/>
+                <wp:lineTo x="21522" y="0"/>
+                <wp:lineTo x="0" y="0"/>
+              </wp:wrapPolygon>
+            </wp:wrapTight>
+            <wp:docPr id="29" name="Obraz 29"/>
+            <wp:cNvGraphicFramePr>
+              <a:graphicFrameLocks xmlns:a="http://schemas.openxmlformats.org/drawingml/2006/main" noChangeAspect="1"/>
+            </wp:cNvGraphicFramePr>
+            <a:graphic xmlns:a="http://schemas.openxmlformats.org/drawingml/2006/main">
+              <a:graphicData uri="http://schemas.openxmlformats.org/drawingml/2006/picture">
+                <pic:pic xmlns:pic="http://schemas.openxmlformats.org/drawingml/2006/picture">
+                  <pic:nvPicPr>
+                    <pic:cNvPr id="1" name=""/>
+                    <pic:cNvPicPr/>
+                  </pic:nvPicPr>
+                  <pic:blipFill>
+                    <a:blip r:embed="rId24">
+                      <a:extLst>
+                        <a:ext uri="{28A0092B-C50C-407E-A947-70E740481C1C}">
+                          <a14:useLocalDpi xmlns:a14="http://schemas.microsoft.com/office/drawing/2010/main" val="0"/>
+                        </a:ext>
+                      </a:extLst>
+                    </a:blip>
+                    <a:stretch>
+                      <a:fillRect/>
+                    </a:stretch>
+                  </pic:blipFill>
+                  <pic:spPr>
+                    <a:xfrm>
+                      <a:off x="0" y="0"/>
+                      <a:ext cx="2638425" cy="676275"/>
+                    </a:xfrm>
+                    <a:prstGeom prst="rect">
+                      <a:avLst/>
+                    </a:prstGeom>
+                  </pic:spPr>
+                </pic:pic>
+              </a:graphicData>
+            </a:graphic>
+            <wp14:sizeRelH relativeFrom="page">
+              <wp14:pctWidth>0</wp14:pctWidth>
+            </wp14:sizeRelH>
+            <wp14:sizeRelV relativeFrom="page">
+              <wp14:pctHeight>0</wp14:pctHeight>
+            </wp14:sizeRelV>
+          </wp:anchor>
+        </w:drawing>
+      </w:r>
     </w:p>
     <w:p>
       <w:pPr>
@@ -3865,6 +4571,17 @@
     <w:p>
       <w:pPr>
         <w:pStyle w:val="Akapitzlist"/>
+        <w:ind w:left="792"/>
+        <w:rPr>
+          <w:b/>
+          <w:sz w:val="28"/>
+          <w:szCs w:val="28"/>
+        </w:rPr>
+      </w:pPr>
+    </w:p>
+    <w:p>
+      <w:pPr>
+        <w:pStyle w:val="Akapitzlist"/>
         <w:ind w:left="360"/>
         <w:rPr>
           <w:sz w:val="24"/>
@@ -3953,10 +4670,10 @@
           <wp:anchor distT="0" distB="0" distL="114300" distR="114300" simplePos="0" relativeHeight="251693056" behindDoc="1" locked="0" layoutInCell="1" allowOverlap="1" wp14:anchorId="5E820853">
             <wp:simplePos x="0" y="0"/>
             <wp:positionH relativeFrom="column">
-              <wp:posOffset>243205</wp:posOffset>
+              <wp:posOffset>111429</wp:posOffset>
             </wp:positionH>
             <wp:positionV relativeFrom="paragraph">
-              <wp:posOffset>128905</wp:posOffset>
+              <wp:posOffset>40945</wp:posOffset>
             </wp:positionV>
             <wp:extent cx="5760720" cy="4058285"/>
             <wp:effectExtent l="0" t="0" r="0" b="0"/>
@@ -3973,7 +4690,7 @@
                     <pic:cNvPicPr/>
                   </pic:nvPicPr>
                   <pic:blipFill>
-                    <a:blip r:embed="rId17">
+                    <a:blip r:embed="rId25">
                       <a:extLst>
                         <a:ext uri="{28A0092B-C50C-407E-A947-70E740481C1C}">
                           <a14:useLocalDpi xmlns:a14="http://schemas.microsoft.com/office/drawing/2010/main" val="0"/>
@@ -4115,16 +4832,6 @@
           <w:szCs w:val="24"/>
         </w:rPr>
       </w:pPr>
-    </w:p>
-    <w:p>
-      <w:pPr>
-        <w:pStyle w:val="Akapitzlist"/>
-        <w:ind w:left="360"/>
-        <w:rPr>
-          <w:sz w:val="24"/>
-          <w:szCs w:val="24"/>
-        </w:rPr>
-      </w:pPr>
       <w:r>
         <w:rPr>
           <w:noProof/>
@@ -4137,10 +4844,10 @@
               <wp:anchor distT="0" distB="0" distL="114300" distR="114300" simplePos="0" relativeHeight="251689984" behindDoc="0" locked="0" layoutInCell="1" allowOverlap="1">
                 <wp:simplePos x="0" y="0"/>
                 <wp:positionH relativeFrom="column">
-                  <wp:posOffset>3853180</wp:posOffset>
+                  <wp:posOffset>3721507</wp:posOffset>
                 </wp:positionH>
                 <wp:positionV relativeFrom="paragraph">
-                  <wp:posOffset>91440</wp:posOffset>
+                  <wp:posOffset>190703</wp:posOffset>
                 </wp:positionV>
                 <wp:extent cx="1285875" cy="447675"/>
                 <wp:effectExtent l="0" t="0" r="28575" b="28575"/>
@@ -4202,11 +4909,21 @@
           </mc:Choice>
           <mc:Fallback>
             <w:pict>
-              <v:rect w14:anchorId="4EF72694" id="Prostokąt 32" o:spid="_x0000_s1026" style="position:absolute;margin-left:303.4pt;margin-top:7.2pt;width:101.25pt;height:35.25pt;z-index:251689984;visibility:visible;mso-wrap-style:square;mso-width-percent:0;mso-height-percent:0;mso-wrap-distance-left:9pt;mso-wrap-distance-top:0;mso-wrap-distance-right:9pt;mso-wrap-distance-bottom:0;mso-position-horizontal:absolute;mso-position-horizontal-relative:text;mso-position-vertical:absolute;mso-position-vertical-relative:text;mso-width-percent:0;mso-height-percent:0;mso-width-relative:margin;mso-height-relative:margin;v-text-anchor:middle" o:gfxdata="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" filled="f" strokecolor="red" strokeweight="1pt"/>
+              <v:rect w14:anchorId="74D41B40" id="Prostokąt 32" o:spid="_x0000_s1026" style="position:absolute;margin-left:293.05pt;margin-top:15pt;width:101.25pt;height:35.25pt;z-index:251689984;visibility:visible;mso-wrap-style:square;mso-width-percent:0;mso-height-percent:0;mso-wrap-distance-left:9pt;mso-wrap-distance-top:0;mso-wrap-distance-right:9pt;mso-wrap-distance-bottom:0;mso-position-horizontal:absolute;mso-position-horizontal-relative:text;mso-position-vertical:absolute;mso-position-vertical-relative:text;mso-width-percent:0;mso-height-percent:0;mso-width-relative:margin;mso-height-relative:margin;v-text-anchor:middle" o:gfxdata="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" filled="f" strokecolor="red" strokeweight="1pt"/>
             </w:pict>
           </mc:Fallback>
         </mc:AlternateContent>
       </w:r>
+    </w:p>
+    <w:p>
+      <w:pPr>
+        <w:pStyle w:val="Akapitzlist"/>
+        <w:ind w:left="360"/>
+        <w:rPr>
+          <w:sz w:val="24"/>
+          <w:szCs w:val="24"/>
+        </w:rPr>
+      </w:pPr>
     </w:p>
     <w:p>
       <w:pPr>
@@ -4249,10 +4966,10 @@
               <wp:anchor distT="0" distB="0" distL="114300" distR="114300" simplePos="0" relativeHeight="251688960" behindDoc="0" locked="0" layoutInCell="1" allowOverlap="1">
                 <wp:simplePos x="0" y="0"/>
                 <wp:positionH relativeFrom="column">
-                  <wp:posOffset>786129</wp:posOffset>
+                  <wp:posOffset>624560</wp:posOffset>
                 </wp:positionH>
                 <wp:positionV relativeFrom="paragraph">
-                  <wp:posOffset>194310</wp:posOffset>
+                  <wp:posOffset>113767</wp:posOffset>
                 </wp:positionV>
                 <wp:extent cx="4241165" cy="314325"/>
                 <wp:effectExtent l="0" t="0" r="26035" b="28575"/>
@@ -4314,7 +5031,7 @@
           </mc:Choice>
           <mc:Fallback>
             <w:pict>
-              <v:rect w14:anchorId="1D317BD9" id="Prostokąt 31" o:spid="_x0000_s1026" style="position:absolute;margin-left:61.9pt;margin-top:15.3pt;width:333.95pt;height:24.75pt;z-index:251688960;visibility:visible;mso-wrap-style:square;mso-width-percent:0;mso-height-percent:0;mso-wrap-distance-left:9pt;mso-wrap-distance-top:0;mso-wrap-distance-right:9pt;mso-wrap-distance-bottom:0;mso-position-horizontal:absolute;mso-position-horizontal-relative:text;mso-position-vertical:absolute;mso-position-vertical-relative:text;mso-width-percent:0;mso-height-percent:0;mso-width-relative:margin;mso-height-relative:margin;v-text-anchor:middle" o:gfxdata="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" filled="f" strokecolor="red" strokeweight="1pt"/>
+              <v:rect w14:anchorId="429F4AE1" id="Prostokąt 31" o:spid="_x0000_s1026" style="position:absolute;margin-left:49.2pt;margin-top:8.95pt;width:333.95pt;height:24.75pt;z-index:251688960;visibility:visible;mso-wrap-style:square;mso-width-percent:0;mso-height-percent:0;mso-wrap-distance-left:9pt;mso-wrap-distance-top:0;mso-wrap-distance-right:9pt;mso-wrap-distance-bottom:0;mso-position-horizontal:absolute;mso-position-horizontal-relative:text;mso-position-vertical:absolute;mso-position-vertical-relative:text;mso-width-percent:0;mso-height-percent:0;mso-width-relative:margin;mso-height-relative:margin;v-text-anchor:middle" o:gfxdata="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" filled="f" strokecolor="red" strokeweight="1pt"/>
             </w:pict>
           </mc:Fallback>
         </mc:AlternateContent>
@@ -4322,6 +5039,14 @@
     </w:p>
     <w:p>
       <w:pPr>
+        <w:rPr>
+          <w:sz w:val="24"/>
+          <w:szCs w:val="24"/>
+        </w:rPr>
+      </w:pPr>
+    </w:p>
+    <w:p>
+      <w:pPr>
         <w:pStyle w:val="Akapitzlist"/>
         <w:ind w:left="360"/>
         <w:rPr>
@@ -4352,14 +5077,6 @@
     </w:p>
     <w:p>
       <w:pPr>
-        <w:rPr>
-          <w:sz w:val="24"/>
-          <w:szCs w:val="24"/>
-        </w:rPr>
-      </w:pPr>
-    </w:p>
-    <w:p>
-      <w:pPr>
         <w:pStyle w:val="Akapitzlist"/>
         <w:ind w:left="360"/>
         <w:rPr>
@@ -4377,8 +5094,116 @@
           <w:szCs w:val="24"/>
         </w:rPr>
       </w:pPr>
-      <w:bookmarkStart w:id="0" w:name="_GoBack"/>
-      <w:bookmarkEnd w:id="0"/>
+    </w:p>
+    <w:p>
+      <w:pPr>
+        <w:pStyle w:val="Akapitzlist"/>
+        <w:ind w:left="360"/>
+        <w:rPr>
+          <w:sz w:val="24"/>
+          <w:szCs w:val="24"/>
+        </w:rPr>
+      </w:pPr>
+    </w:p>
+    <w:p>
+      <w:pPr>
+        <w:pStyle w:val="Akapitzlist"/>
+        <w:ind w:left="360"/>
+        <w:rPr>
+          <w:sz w:val="24"/>
+          <w:szCs w:val="24"/>
+        </w:rPr>
+      </w:pPr>
+    </w:p>
+    <w:p>
+      <w:pPr>
+        <w:pStyle w:val="Akapitzlist"/>
+        <w:ind w:left="360"/>
+        <w:rPr>
+          <w:sz w:val="24"/>
+          <w:szCs w:val="24"/>
+        </w:rPr>
+      </w:pPr>
+    </w:p>
+    <w:p>
+      <w:pPr>
+        <w:pStyle w:val="Akapitzlist"/>
+        <w:ind w:left="360"/>
+        <w:rPr>
+          <w:sz w:val="24"/>
+          <w:szCs w:val="24"/>
+        </w:rPr>
+      </w:pPr>
+    </w:p>
+    <w:p>
+      <w:pPr>
+        <w:pStyle w:val="Akapitzlist"/>
+        <w:ind w:left="360"/>
+        <w:rPr>
+          <w:sz w:val="24"/>
+          <w:szCs w:val="24"/>
+        </w:rPr>
+      </w:pPr>
+    </w:p>
+    <w:p>
+      <w:pPr>
+        <w:pStyle w:val="Akapitzlist"/>
+        <w:ind w:left="360"/>
+        <w:rPr>
+          <w:sz w:val="24"/>
+          <w:szCs w:val="24"/>
+        </w:rPr>
+      </w:pPr>
+    </w:p>
+    <w:p>
+      <w:pPr>
+        <w:pStyle w:val="Akapitzlist"/>
+        <w:ind w:left="360"/>
+        <w:rPr>
+          <w:sz w:val="24"/>
+          <w:szCs w:val="24"/>
+        </w:rPr>
+      </w:pPr>
+    </w:p>
+    <w:p>
+      <w:pPr>
+        <w:pStyle w:val="Akapitzlist"/>
+        <w:ind w:left="360"/>
+        <w:rPr>
+          <w:sz w:val="24"/>
+          <w:szCs w:val="24"/>
+        </w:rPr>
+      </w:pPr>
+    </w:p>
+    <w:p>
+      <w:pPr>
+        <w:pStyle w:val="Akapitzlist"/>
+        <w:ind w:left="360"/>
+        <w:rPr>
+          <w:sz w:val="24"/>
+          <w:szCs w:val="24"/>
+        </w:rPr>
+      </w:pPr>
+    </w:p>
+    <w:p>
+      <w:pPr>
+        <w:pStyle w:val="Akapitzlist"/>
+        <w:ind w:left="360"/>
+        <w:rPr>
+          <w:sz w:val="24"/>
+          <w:szCs w:val="24"/>
+        </w:rPr>
+      </w:pPr>
+    </w:p>
+    <w:p>
+      <w:pPr>
+        <w:pStyle w:val="Akapitzlist"/>
+        <w:ind w:left="360"/>
+        <w:rPr>
+          <w:sz w:val="24"/>
+          <w:szCs w:val="24"/>
+        </w:rPr>
+      </w:pPr>
     </w:p>
     <w:p>
       <w:pPr>
@@ -4409,6 +5234,7 @@
           <w:sz w:val="28"/>
           <w:szCs w:val="28"/>
         </w:rPr>
+        <w:lastRenderedPageBreak/>
         <w:t xml:space="preserve">Jak zmienić </w:t>
       </w:r>
       <w:r>
@@ -4502,7 +5328,7 @@
           <wp:anchor distT="0" distB="0" distL="114300" distR="114300" simplePos="0" relativeHeight="251696128" behindDoc="1" locked="0" layoutInCell="1" allowOverlap="1" wp14:anchorId="094D3CAE">
             <wp:simplePos x="0" y="0"/>
             <wp:positionH relativeFrom="column">
-              <wp:posOffset>243205</wp:posOffset>
+              <wp:posOffset>38379</wp:posOffset>
             </wp:positionH>
             <wp:positionV relativeFrom="paragraph">
               <wp:posOffset>12065</wp:posOffset>
@@ -4522,7 +5348,7 @@
                     <pic:cNvPicPr/>
                   </pic:nvPicPr>
                   <pic:blipFill rotWithShape="1">
-                    <a:blip r:embed="rId18">
+                    <a:blip r:embed="rId26">
                       <a:extLst>
                         <a:ext uri="{28A0092B-C50C-407E-A947-70E740481C1C}">
                           <a14:useLocalDpi xmlns:a14="http://schemas.microsoft.com/office/drawing/2010/main" val="0"/>
@@ -4589,10 +5415,10 @@
               <wp:anchor distT="0" distB="0" distL="114300" distR="114300" simplePos="0" relativeHeight="251695104" behindDoc="0" locked="0" layoutInCell="1" allowOverlap="1">
                 <wp:simplePos x="0" y="0"/>
                 <wp:positionH relativeFrom="column">
-                  <wp:posOffset>319405</wp:posOffset>
+                  <wp:posOffset>92634</wp:posOffset>
                 </wp:positionH>
                 <wp:positionV relativeFrom="paragraph">
-                  <wp:posOffset>169545</wp:posOffset>
+                  <wp:posOffset>176860</wp:posOffset>
                 </wp:positionV>
                 <wp:extent cx="1362075" cy="1571625"/>
                 <wp:effectExtent l="0" t="0" r="28575" b="28575"/>
@@ -4648,7 +5474,7 @@
           </mc:Choice>
           <mc:Fallback>
             <w:pict>
-              <v:rect w14:anchorId="718140B0" id="Prostokąt 37" o:spid="_x0000_s1026" style="position:absolute;margin-left:25.15pt;margin-top:13.35pt;width:107.25pt;height:123.75pt;z-index:251695104;visibility:visible;mso-wrap-style:square;mso-wrap-distance-left:9pt;mso-wrap-distance-top:0;mso-wrap-distance-right:9pt;mso-wrap-distance-bottom:0;mso-position-horizontal:absolute;mso-position-horizontal-relative:text;mso-position-vertical:absolute;mso-position-vertical-relative:text;v-text-anchor:middle" o:gfxdata="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" filled="f" strokecolor="red" strokeweight="1pt"/>
+              <v:rect w14:anchorId="342BA1E9" id="Prostokąt 37" o:spid="_x0000_s1026" style="position:absolute;margin-left:7.3pt;margin-top:13.95pt;width:107.25pt;height:123.75pt;z-index:251695104;visibility:visible;mso-wrap-style:square;mso-wrap-distance-left:9pt;mso-wrap-distance-top:0;mso-wrap-distance-right:9pt;mso-wrap-distance-bottom:0;mso-position-horizontal:absolute;mso-position-horizontal-relative:text;mso-position-vertical:absolute;mso-position-vertical-relative:text;v-text-anchor:middle" o:gfxdata="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" filled="f" strokecolor="red" strokeweight="1pt"/>
             </w:pict>
           </mc:Fallback>
         </mc:AlternateContent>
@@ -4797,7 +5623,7 @@
                     <pic:cNvPicPr/>
                   </pic:nvPicPr>
                   <pic:blipFill>
-                    <a:blip r:embed="rId19">
+                    <a:blip r:embed="rId27">
                       <a:extLst>
                         <a:ext uri="{28A0092B-C50C-407E-A947-70E740481C1C}">
                           <a14:useLocalDpi xmlns:a14="http://schemas.microsoft.com/office/drawing/2010/main" val="0"/>
@@ -4845,6 +5671,16 @@
           <w:szCs w:val="24"/>
         </w:rPr>
       </w:pPr>
+      <w:bookmarkStart w:id="0" w:name="_GoBack"/>
+      <w:bookmarkEnd w:id="0"/>
+    </w:p>
+    <w:p>
+      <w:pPr>
+        <w:rPr>
+          <w:sz w:val="24"/>
+          <w:szCs w:val="24"/>
+        </w:rPr>
+      </w:pPr>
     </w:p>
     <w:p>
       <w:pPr>
@@ -4903,7 +5739,7 @@
                     <pic:cNvPicPr/>
                   </pic:nvPicPr>
                   <pic:blipFill>
-                    <a:blip r:embed="rId20">
+                    <a:blip r:embed="rId28">
                       <a:extLst>
                         <a:ext uri="{28A0092B-C50C-407E-A947-70E740481C1C}">
                           <a14:useLocalDpi xmlns:a14="http://schemas.microsoft.com/office/drawing/2010/main" val="0"/>
@@ -4992,7 +5828,7 @@
           <w:sz w:val="24"/>
           <w:szCs w:val="24"/>
         </w:rPr>
-        <w:t xml:space="preserve">”. </w:t>
+        <w:t>”.</w:t>
       </w:r>
     </w:p>
     <w:p>
@@ -5190,7 +6026,7 @@
                     <pic:cNvPicPr/>
                   </pic:nvPicPr>
                   <pic:blipFill>
-                    <a:blip r:embed="rId21">
+                    <a:blip r:embed="rId29">
                       <a:extLst>
                         <a:ext uri="{28A0092B-C50C-407E-A947-70E740481C1C}">
                           <a14:useLocalDpi xmlns:a14="http://schemas.microsoft.com/office/drawing/2010/main" val="0"/>
@@ -5224,7 +6060,7 @@
       </w:r>
     </w:p>
     <w:sectPr>
-      <w:footerReference w:type="default" r:id="rId22"/>
+      <w:footerReference w:type="default" r:id="rId30"/>
       <w:pgSz w:w="11906" w:h="16838"/>
       <w:pgMar w:top="1417" w:right="1417" w:bottom="1417" w:left="1417" w:header="708" w:footer="708" w:gutter="0"/>
       <w:cols w:space="708"/>

</xml_diff>